<commit_message>
some stylistic edits to SOW output
</commit_message>
<xml_diff>
--- a/style_reference.docx
+++ b/style_reference.docx
@@ -4,7 +4,7 @@
   <w:body>
     <w:p>
       <w:pPr>
-        <w:pStyle w:val="Heading3"/>
+        <w:pStyle w:val="Heading1"/>
       </w:pPr>
     </w:p>
     <w:sectPr>
@@ -421,11 +421,12 @@
     <w:link w:val="Heading1Char"/>
     <w:uiPriority w:val="9"/>
     <w:qFormat/>
-    <w:rsid w:val="005A7518"/>
+    <w:rsid w:val="00B854ED"/>
     <w:pPr>
       <w:keepNext/>
       <w:keepLines/>
       <w:spacing w:before="240"/>
+      <w:jc w:val="center"/>
       <w:outlineLvl w:val="0"/>
     </w:pPr>
     <w:rPr>
@@ -532,7 +533,7 @@
     <w:basedOn w:val="DefaultParagraphFont"/>
     <w:link w:val="Heading1"/>
     <w:uiPriority w:val="9"/>
-    <w:rsid w:val="005A7518"/>
+    <w:rsid w:val="00B854ED"/>
     <w:rPr>
       <w:rFonts w:asciiTheme="majorHAnsi" w:eastAsiaTheme="majorEastAsia" w:hAnsiTheme="majorHAnsi" w:cstheme="majorBidi"/>
       <w:color w:val="000000" w:themeColor="text1"/>
@@ -874,4 +875,16 @@
     </a:ext>
   </a:extLst>
 </a:theme>
+</file>
+
+<file path=customXml/item1.xml><?xml version="1.0" encoding="utf-8"?>
+<b:Sources xmlns:b="http://schemas.openxmlformats.org/officeDocument/2006/bibliography" xmlns="http://schemas.openxmlformats.org/officeDocument/2006/bibliography" SelectedStyle="\APASixthEditionOfficeOnline.xsl" StyleName="APA" Version="6"/>
+</file>
+
+<file path=customXml/itemProps1.xml><?xml version="1.0" encoding="utf-8"?>
+<ds:datastoreItem xmlns:ds="http://schemas.openxmlformats.org/officeDocument/2006/customXml" ds:itemID="{5B561F4B-75DF-4329-8877-1C8949303ACF}">
+  <ds:schemaRefs>
+    <ds:schemaRef ds:uri="http://schemas.openxmlformats.org/officeDocument/2006/bibliography"/>
+  </ds:schemaRefs>
+</ds:datastoreItem>
 </file>
</xml_diff>

<commit_message>
set table font to Calibri
</commit_message>
<xml_diff>
--- a/style_reference.docx
+++ b/style_reference.docx
@@ -2,11 +2,7 @@
 <file path=word/document.xml><?xml version="1.0" encoding="utf-8"?>
 <w:document xmlns:wpc="http://schemas.microsoft.com/office/word/2010/wordprocessingCanvas" xmlns:cx="http://schemas.microsoft.com/office/drawing/2014/chartex" xmlns:cx1="http://schemas.microsoft.com/office/drawing/2015/9/8/chartex" xmlns:cx2="http://schemas.microsoft.com/office/drawing/2015/10/21/chartex" xmlns:cx3="http://schemas.microsoft.com/office/drawing/2016/5/9/chartex" xmlns:cx4="http://schemas.microsoft.com/office/drawing/2016/5/10/chartex" xmlns:cx5="http://schemas.microsoft.com/office/drawing/2016/5/11/chartex" xmlns:cx6="http://schemas.microsoft.com/office/drawing/2016/5/12/chartex" xmlns:cx7="http://schemas.microsoft.com/office/drawing/2016/5/13/chartex" xmlns:cx8="http://schemas.microsoft.com/office/drawing/2016/5/14/chartex" xmlns:mc="http://schemas.openxmlformats.org/markup-compatibility/2006" xmlns:aink="http://schemas.microsoft.com/office/drawing/2016/ink" xmlns:am3d="http://schemas.microsoft.com/office/drawing/2017/model3d" xmlns:o="urn:schemas-microsoft-com:office:office" xmlns:oel="http://schemas.microsoft.com/office/2019/extlst" xmlns:r="http://schemas.openxmlformats.org/officeDocument/2006/relationships" xmlns:m="http://schemas.openxmlformats.org/officeDocument/2006/math" xmlns:v="urn:schemas-microsoft-com:vml" xmlns:wp14="http://schemas.microsoft.com/office/word/2010/wordprocessingDrawing" xmlns:wp="http://schemas.openxmlformats.org/drawingml/2006/wordprocessingDrawing" xmlns:w10="urn:schemas-microsoft-com:office:word" xmlns:w="http://schemas.openxmlformats.org/wordprocessingml/2006/main" xmlns:w14="http://schemas.microsoft.com/office/word/2010/wordml" xmlns:w15="http://schemas.microsoft.com/office/word/2012/wordml" xmlns:w16cex="http://schemas.microsoft.com/office/word/2018/wordml/cex" xmlns:w16cid="http://schemas.microsoft.com/office/word/2016/wordml/cid" xmlns:w16="http://schemas.microsoft.com/office/word/2018/wordml" xmlns:w16sdtdh="http://schemas.microsoft.com/office/word/2020/wordml/sdtdatahash" xmlns:w16se="http://schemas.microsoft.com/office/word/2015/wordml/symex" xmlns:wpg="http://schemas.microsoft.com/office/word/2010/wordprocessingGroup" xmlns:wpi="http://schemas.microsoft.com/office/word/2010/wordprocessingInk" xmlns:wne="http://schemas.microsoft.com/office/word/2006/wordml" xmlns:wps="http://schemas.microsoft.com/office/word/2010/wordprocessingShape" mc:Ignorable="w14 w15 w16se w16cid w16 w16cex w16sdtdh wp14">
   <w:body>
-    <w:p>
-      <w:pPr>
-        <w:pStyle w:val="Heading1"/>
-      </w:pPr>
-    </w:p>
+    <w:p/>
     <w:sectPr>
       <w:pgSz w:w="12240" w:h="15840"/>
       <w:pgMar w:top="1440" w:right="1440" w:bottom="1440" w:left="1440" w:header="720" w:footer="720" w:gutter="0"/>
@@ -22,7 +18,7 @@
   <w:docDefaults>
     <w:rPrDefault>
       <w:rPr>
-        <w:rFonts w:asciiTheme="minorHAnsi" w:eastAsiaTheme="minorHAnsi" w:hAnsiTheme="minorHAnsi" w:cstheme="minorBidi"/>
+        <w:rFonts w:asciiTheme="minorHAnsi" w:eastAsiaTheme="minorHAnsi" w:hAnsiTheme="minorHAnsi" w:cstheme="minorHAnsi"/>
         <w:kern w:val="2"/>
         <w:sz w:val="24"/>
         <w:szCs w:val="24"/>

</xml_diff>